<commit_message>
Adding tables to the testing document
</commit_message>
<xml_diff>
--- a/PlotterTestPlanDocument.docx
+++ b/PlotterTestPlanDocument.docx
@@ -1,6 +1,6 @@
 
 <file path=word/document.xml><?xml version="1.0" encoding="utf-8"?>
-<w:document xmlns:wpc="http://schemas.microsoft.com/office/word/2010/wordprocessingCanvas" xmlns:mc="http://schemas.openxmlformats.org/markup-compatibility/2006" xmlns:o="urn:schemas-microsoft-com:office:office" xmlns:r="http://schemas.openxmlformats.org/officeDocument/2006/relationships" xmlns:m="http://schemas.openxmlformats.org/officeDocument/2006/math" xmlns:v="urn:schemas-microsoft-com:vml" xmlns:wp14="http://schemas.microsoft.com/office/word/2010/wordprocessingDrawing" xmlns:wp="http://schemas.openxmlformats.org/drawingml/2006/wordprocessingDrawing" xmlns:w10="urn:schemas-microsoft-com:office:word" xmlns:w="http://schemas.openxmlformats.org/wordprocessingml/2006/main" xmlns:w14="http://schemas.microsoft.com/office/word/2010/wordml" xmlns:w15="http://schemas.microsoft.com/office/word/2012/wordml" xmlns:wpg="http://schemas.microsoft.com/office/word/2010/wordprocessingGroup" xmlns:wpi="http://schemas.microsoft.com/office/word/2010/wordprocessingInk" xmlns:wne="http://schemas.microsoft.com/office/word/2006/wordml" xmlns:wps="http://schemas.microsoft.com/office/word/2010/wordprocessingShape" mc:Ignorable="w14 w15 wp14">
+<w:document xmlns:wpc="http://schemas.microsoft.com/office/word/2010/wordprocessingCanvas" xmlns:cx="http://schemas.microsoft.com/office/drawing/2014/chartex" xmlns:cx1="http://schemas.microsoft.com/office/drawing/2015/9/8/chartex" xmlns:cx2="http://schemas.microsoft.com/office/drawing/2015/10/21/chartex" xmlns:cx3="http://schemas.microsoft.com/office/drawing/2016/5/9/chartex" xmlns:cx4="http://schemas.microsoft.com/office/drawing/2016/5/10/chartex" xmlns:cx5="http://schemas.microsoft.com/office/drawing/2016/5/11/chartex" xmlns:mc="http://schemas.openxmlformats.org/markup-compatibility/2006" xmlns:o="urn:schemas-microsoft-com:office:office" xmlns:r="http://schemas.openxmlformats.org/officeDocument/2006/relationships" xmlns:m="http://schemas.openxmlformats.org/officeDocument/2006/math" xmlns:v="urn:schemas-microsoft-com:vml" xmlns:wp14="http://schemas.microsoft.com/office/word/2010/wordprocessingDrawing" xmlns:wp="http://schemas.openxmlformats.org/drawingml/2006/wordprocessingDrawing" xmlns:w10="urn:schemas-microsoft-com:office:word" xmlns:w="http://schemas.openxmlformats.org/wordprocessingml/2006/main" xmlns:w14="http://schemas.microsoft.com/office/word/2010/wordml" xmlns:w15="http://schemas.microsoft.com/office/word/2012/wordml" xmlns:w16se="http://schemas.microsoft.com/office/word/2015/wordml/symex" xmlns:wpg="http://schemas.microsoft.com/office/word/2010/wordprocessingGroup" xmlns:wpi="http://schemas.microsoft.com/office/word/2010/wordprocessingInk" xmlns:wne="http://schemas.microsoft.com/office/word/2006/wordml" xmlns:wps="http://schemas.microsoft.com/office/word/2010/wordprocessingShape" mc:Ignorable="w14 w15 w16se wp14">
   <w:body>
     <w:p>
       <w:pPr>
@@ -293,100 +293,98 @@
         <w:spacing w:after="0" w:line="240" w:lineRule="auto"/>
         <w:ind w:firstLine="720"/>
       </w:pPr>
+      <w:r>
+        <w:t>country and cannot have any face to face meetings.</w:t>
+      </w:r>
+    </w:p>
+    <w:p>
+      <w:pPr>
+        <w:spacing w:after="0" w:line="240" w:lineRule="auto"/>
+        <w:ind w:firstLine="720"/>
+      </w:pPr>
+      <w:r>
+        <w:t xml:space="preserve">- Another constraint is that no team member is an experienced software tester. Some aspects of </w:t>
+      </w:r>
+    </w:p>
+    <w:p>
+      <w:pPr>
+        <w:spacing w:after="0" w:line="240" w:lineRule="auto"/>
+        <w:ind w:firstLine="720"/>
+      </w:pPr>
+      <w:r>
+        <w:t>testing might be overlooked due to inexperience.</w:t>
+      </w:r>
+    </w:p>
+    <w:p>
+      <w:pPr>
+        <w:spacing w:after="0" w:line="240" w:lineRule="auto"/>
+        <w:ind w:firstLine="720"/>
+      </w:pPr>
+    </w:p>
+    <w:p>
+      <w:pPr>
+        <w:spacing w:after="0" w:line="240" w:lineRule="auto"/>
+        <w:rPr>
+          <w:b/>
+          <w:sz w:val="32"/>
+          <w:szCs w:val="32"/>
+        </w:rPr>
+      </w:pPr>
+      <w:r>
+        <w:rPr>
+          <w:b/>
+          <w:sz w:val="32"/>
+          <w:szCs w:val="32"/>
+        </w:rPr>
+        <w:t>2. Test Plan</w:t>
+      </w:r>
+    </w:p>
+    <w:p>
+      <w:pPr>
+        <w:spacing w:after="0" w:line="240" w:lineRule="auto"/>
+        <w:rPr>
+          <w:b/>
+          <w:sz w:val="32"/>
+          <w:szCs w:val="32"/>
+        </w:rPr>
+      </w:pPr>
+    </w:p>
+    <w:p>
+      <w:pPr>
+        <w:spacing w:after="0" w:line="240" w:lineRule="auto"/>
+        <w:rPr>
+          <w:b/>
+          <w:sz w:val="32"/>
+          <w:szCs w:val="32"/>
+        </w:rPr>
+      </w:pPr>
+      <w:r>
+        <w:tab/>
+      </w:r>
+      <w:r>
+        <w:rPr>
+          <w:b/>
+          <w:sz w:val="32"/>
+          <w:szCs w:val="32"/>
+        </w:rPr>
+        <w:t xml:space="preserve">2.1 Software </w:t>
+      </w:r>
       <w:proofErr w:type="gramStart"/>
       <w:r>
-        <w:t>country</w:t>
-      </w:r>
-      <w:proofErr w:type="gramEnd"/>
-      <w:r>
-        <w:t xml:space="preserve"> and cannot have any face to face meetings.</w:t>
-      </w:r>
-    </w:p>
-    <w:p>
-      <w:pPr>
-        <w:spacing w:after="0" w:line="240" w:lineRule="auto"/>
-        <w:ind w:firstLine="720"/>
-      </w:pPr>
-      <w:r>
-        <w:t xml:space="preserve">- Another constraint is that no team member is an experienced software tester. Some aspects of </w:t>
-      </w:r>
-    </w:p>
-    <w:p>
-      <w:pPr>
-        <w:spacing w:after="0" w:line="240" w:lineRule="auto"/>
-        <w:ind w:firstLine="720"/>
-      </w:pPr>
-      <w:proofErr w:type="gramStart"/>
-      <w:r>
-        <w:t>testing</w:t>
-      </w:r>
-      <w:proofErr w:type="gramEnd"/>
-      <w:r>
-        <w:t xml:space="preserve"> might be overlooked due to inexperience.</w:t>
-      </w:r>
-    </w:p>
-    <w:p>
-      <w:pPr>
-        <w:spacing w:after="0" w:line="240" w:lineRule="auto"/>
-        <w:ind w:firstLine="720"/>
-      </w:pPr>
-    </w:p>
-    <w:p>
-      <w:pPr>
-        <w:spacing w:after="0" w:line="240" w:lineRule="auto"/>
-        <w:rPr>
-          <w:b/>
-          <w:sz w:val="32"/>
-          <w:szCs w:val="32"/>
-        </w:rPr>
-      </w:pPr>
-      <w:r>
-        <w:rPr>
-          <w:b/>
-          <w:sz w:val="32"/>
-          <w:szCs w:val="32"/>
-        </w:rPr>
-        <w:t>2. Test Plan</w:t>
-      </w:r>
-    </w:p>
-    <w:p>
-      <w:pPr>
-        <w:spacing w:after="0" w:line="240" w:lineRule="auto"/>
-        <w:rPr>
-          <w:b/>
-          <w:sz w:val="32"/>
-          <w:szCs w:val="32"/>
-        </w:rPr>
-      </w:pPr>
-    </w:p>
-    <w:p>
-      <w:pPr>
-        <w:spacing w:after="0" w:line="240" w:lineRule="auto"/>
-        <w:rPr>
-          <w:b/>
-          <w:sz w:val="32"/>
-          <w:szCs w:val="32"/>
-        </w:rPr>
-      </w:pPr>
-      <w:r>
-        <w:tab/>
-      </w:r>
-      <w:r>
-        <w:rPr>
-          <w:b/>
-          <w:sz w:val="32"/>
-          <w:szCs w:val="32"/>
-        </w:rPr>
-        <w:t xml:space="preserve">2.1 Software </w:t>
-      </w:r>
-      <w:proofErr w:type="gramStart"/>
-      <w:r>
-        <w:rPr>
-          <w:b/>
-          <w:sz w:val="32"/>
-          <w:szCs w:val="32"/>
-        </w:rPr>
-        <w:t>To</w:t>
+        <w:rPr>
+          <w:b/>
+          <w:sz w:val="32"/>
+          <w:szCs w:val="32"/>
+        </w:rPr>
+        <w:t>T</w:t>
+      </w:r>
+      <w:r>
+        <w:rPr>
+          <w:b/>
+          <w:sz w:val="32"/>
+          <w:szCs w:val="32"/>
+        </w:rPr>
+        <w:t>o</w:t>
       </w:r>
       <w:proofErr w:type="gramEnd"/>
       <w:r>
@@ -462,64 +460,23 @@
         <w:spacing w:after="0" w:line="240" w:lineRule="auto"/>
         <w:ind w:firstLine="720"/>
       </w:pPr>
-      <w:proofErr w:type="gramStart"/>
-      <w:r>
-        <w:t>analyze</w:t>
-      </w:r>
-      <w:proofErr w:type="gramEnd"/>
-      <w:r>
-        <w:t xml:space="preserve"> code coverage of the tests. Afterwards, we will use functionality testing to make sure </w:t>
-      </w:r>
-    </w:p>
-    <w:p>
-      <w:pPr>
-        <w:spacing w:after="0" w:line="240" w:lineRule="auto"/>
-        <w:ind w:firstLine="720"/>
-      </w:pPr>
-      <w:proofErr w:type="gramStart"/>
-      <w:r>
-        <w:t>the</w:t>
-      </w:r>
-      <w:proofErr w:type="gramEnd"/>
-      <w:r>
-        <w:t xml:space="preserve"> various functions of the program. Creating and documenting the functionality tests will </w:t>
-      </w:r>
-    </w:p>
-    <w:p>
-      <w:pPr>
-        <w:spacing w:after="0" w:line="240" w:lineRule="auto"/>
-        <w:ind w:firstLine="720"/>
-      </w:pPr>
-      <w:proofErr w:type="gramStart"/>
-      <w:r>
-        <w:t>probably</w:t>
-      </w:r>
-      <w:proofErr w:type="gramEnd"/>
-      <w:r>
-        <w:t xml:space="preserve"> take the most time and effort, so more effort should be applied there. Creating the </w:t>
-      </w:r>
-    </w:p>
-    <w:p>
-      <w:pPr>
-        <w:spacing w:after="0" w:line="240" w:lineRule="auto"/>
-        <w:ind w:firstLine="720"/>
-      </w:pPr>
-      <w:r>
-        <w:t xml:space="preserve">JUnit tests, on the other hand shouldn’t be too difficult, so minimal effort would be applied </w:t>
-      </w:r>
-    </w:p>
-    <w:p>
-      <w:pPr>
-        <w:spacing w:after="0" w:line="240" w:lineRule="auto"/>
-        <w:ind w:firstLine="720"/>
-      </w:pPr>
-      <w:proofErr w:type="gramStart"/>
-      <w:r>
-        <w:t>here</w:t>
-      </w:r>
-      <w:proofErr w:type="gramEnd"/>
-      <w:r>
-        <w:t>.</w:t>
+      <w:r>
+        <w:t xml:space="preserve">analyze code coverage of the tests. </w:t>
+      </w:r>
+      <w:r>
+        <w:t xml:space="preserve">Afterwards, we will use functionality testing to make sure </w:t>
+      </w:r>
+    </w:p>
+    <w:p>
+      <w:pPr>
+        <w:spacing w:after="0" w:line="240" w:lineRule="auto"/>
+        <w:ind w:left="720"/>
+      </w:pPr>
+      <w:r>
+        <w:t>the various functions of the program work as expected</w:t>
+      </w:r>
+      <w:r>
+        <w:t>. Creating and documenting the functionality tests will probably take the most time and effort, so more effort should be applied there. Creating the JUnit tests, on the other hand shouldn’t be too difficult, so minimal effort would be applied here.</w:t>
       </w:r>
     </w:p>
     <w:p>
@@ -671,14 +628,7 @@
       </w:pPr>
       <w:r>
         <w:tab/>
-      </w:r>
-      <w:proofErr w:type="gramStart"/>
-      <w:r>
-        <w:t>should</w:t>
-      </w:r>
-      <w:proofErr w:type="gramEnd"/>
-      <w:r>
-        <w:t xml:space="preserve"> be given to Visualizer, Calculator, an</w:t>
+        <w:t>should be given to Visualizer, Calculator, an</w:t>
       </w:r>
       <w:r>
         <w:t>d Renderer3D and their methods.</w:t>
@@ -738,14 +688,7 @@
       </w:pPr>
       <w:r>
         <w:tab/>
-      </w:r>
-      <w:proofErr w:type="gramStart"/>
-      <w:r>
-        <w:t>functionality</w:t>
-      </w:r>
-      <w:proofErr w:type="gramEnd"/>
-      <w:r>
-        <w:t xml:space="preserve"> of </w:t>
+        <w:t xml:space="preserve">functionality of </w:t>
       </w:r>
       <w:r>
         <w:tab/>
@@ -757,13 +700,8 @@
         <w:spacing w:after="0" w:line="240" w:lineRule="auto"/>
         <w:ind w:firstLine="720"/>
       </w:pPr>
-      <w:proofErr w:type="gramStart"/>
-      <w:r>
-        <w:t>program</w:t>
-      </w:r>
-      <w:proofErr w:type="gramEnd"/>
-      <w:r>
-        <w:t xml:space="preserve">, we will create a list of defects to be used for creating fixes or future implementations. </w:t>
+      <w:r>
+        <w:t xml:space="preserve">program, we will create a list of defects to be used for creating fixes or future implementations. </w:t>
       </w:r>
     </w:p>
     <w:p>
@@ -804,6 +742,1599 @@
       <w:r>
         <w:t>, and the main interface.</w:t>
       </w:r>
+    </w:p>
+    <w:p>
+      <w:pPr>
+        <w:spacing w:after="0" w:line="240" w:lineRule="auto"/>
+        <w:ind w:firstLine="720"/>
+        <w:rPr>
+          <w:b/>
+          <w:sz w:val="32"/>
+          <w:szCs w:val="32"/>
+        </w:rPr>
+      </w:pPr>
+      <w:r>
+        <w:rPr>
+          <w:b/>
+          <w:sz w:val="32"/>
+          <w:szCs w:val="32"/>
+        </w:rPr>
+        <w:t>2.3 Unit Test Cases</w:t>
+      </w:r>
+    </w:p>
+    <w:tbl>
+      <w:tblPr>
+        <w:tblStyle w:val="TableGrid"/>
+        <w:tblW w:w="8316" w:type="dxa"/>
+        <w:tblInd w:w="805" w:type="dxa"/>
+        <w:tblLook w:val="04A0" w:firstRow="1" w:lastRow="0" w:firstColumn="1" w:lastColumn="0" w:noHBand="0" w:noVBand="1"/>
+      </w:tblPr>
+      <w:tblGrid>
+        <w:gridCol w:w="772"/>
+        <w:gridCol w:w="2514"/>
+        <w:gridCol w:w="2515"/>
+        <w:gridCol w:w="2515"/>
+      </w:tblGrid>
+      <w:tr>
+        <w:trPr>
+          <w:trHeight w:val="313"/>
+        </w:trPr>
+        <w:tc>
+          <w:tcPr>
+            <w:tcW w:w="772" w:type="dxa"/>
+          </w:tcPr>
+          <w:p>
+            <w:pPr>
+              <w:jc w:val="center"/>
+              <w:rPr>
+                <w:b/>
+              </w:rPr>
+            </w:pPr>
+            <w:r>
+              <w:rPr>
+                <w:b/>
+              </w:rPr>
+              <w:t>TC#</w:t>
+            </w:r>
+          </w:p>
+        </w:tc>
+        <w:tc>
+          <w:tcPr>
+            <w:tcW w:w="2514" w:type="dxa"/>
+          </w:tcPr>
+          <w:p>
+            <w:pPr>
+              <w:jc w:val="center"/>
+              <w:rPr>
+                <w:b/>
+              </w:rPr>
+            </w:pPr>
+            <w:r>
+              <w:rPr>
+                <w:b/>
+              </w:rPr>
+              <w:t>Description</w:t>
+            </w:r>
+          </w:p>
+        </w:tc>
+        <w:tc>
+          <w:tcPr>
+            <w:tcW w:w="2515" w:type="dxa"/>
+          </w:tcPr>
+          <w:p>
+            <w:pPr>
+              <w:jc w:val="center"/>
+              <w:rPr>
+                <w:b/>
+              </w:rPr>
+            </w:pPr>
+            <w:r>
+              <w:rPr>
+                <w:b/>
+              </w:rPr>
+              <w:t>Input</w:t>
+            </w:r>
+          </w:p>
+        </w:tc>
+        <w:tc>
+          <w:tcPr>
+            <w:tcW w:w="2515" w:type="dxa"/>
+          </w:tcPr>
+          <w:p>
+            <w:pPr>
+              <w:jc w:val="center"/>
+              <w:rPr>
+                <w:b/>
+              </w:rPr>
+            </w:pPr>
+            <w:r>
+              <w:rPr>
+                <w:b/>
+              </w:rPr>
+              <w:t>Expected Results</w:t>
+            </w:r>
+          </w:p>
+        </w:tc>
+      </w:tr>
+      <w:tr>
+        <w:trPr>
+          <w:trHeight w:val="652"/>
+        </w:trPr>
+        <w:tc>
+          <w:tcPr>
+            <w:tcW w:w="772" w:type="dxa"/>
+          </w:tcPr>
+          <w:p>
+            <w:pPr>
+              <w:rPr>
+                <w:b/>
+              </w:rPr>
+            </w:pPr>
+            <w:r>
+              <w:rPr>
+                <w:b/>
+              </w:rPr>
+              <w:t>1</w:t>
+            </w:r>
+          </w:p>
+        </w:tc>
+        <w:tc>
+          <w:tcPr>
+            <w:tcW w:w="2514" w:type="dxa"/>
+          </w:tcPr>
+          <w:p>
+            <w:r>
+              <w:t>Calculate Derivative – Trigonometric function</w:t>
+            </w:r>
+          </w:p>
+        </w:tc>
+        <w:tc>
+          <w:tcPr>
+            <w:tcW w:w="2515" w:type="dxa"/>
+          </w:tcPr>
+          <w:p>
+            <w:r>
+              <w:t>a = 0.0, b = 6.29,</w:t>
+            </w:r>
+            <w:r>
+              <w:t xml:space="preserve"> n = 4</w:t>
+            </w:r>
+          </w:p>
+          <w:p>
+            <w:r>
+              <w:t>y = sin(x)</w:t>
+            </w:r>
+          </w:p>
+        </w:tc>
+        <w:tc>
+          <w:tcPr>
+            <w:tcW w:w="2515" w:type="dxa"/>
+          </w:tcPr>
+          <w:p>
+            <w:r>
+              <w:t>[1, 0, -1, 0]</w:t>
+            </w:r>
+          </w:p>
+        </w:tc>
+      </w:tr>
+      <w:tr>
+        <w:trPr>
+          <w:trHeight w:val="652"/>
+        </w:trPr>
+        <w:tc>
+          <w:tcPr>
+            <w:tcW w:w="772" w:type="dxa"/>
+          </w:tcPr>
+          <w:p>
+            <w:pPr>
+              <w:rPr>
+                <w:b/>
+              </w:rPr>
+            </w:pPr>
+            <w:r>
+              <w:rPr>
+                <w:b/>
+              </w:rPr>
+              <w:t>2</w:t>
+            </w:r>
+          </w:p>
+        </w:tc>
+        <w:tc>
+          <w:tcPr>
+            <w:tcW w:w="2514" w:type="dxa"/>
+          </w:tcPr>
+          <w:p>
+            <w:r>
+              <w:t>Calculate Derivative – Logarithmic function</w:t>
+            </w:r>
+          </w:p>
+        </w:tc>
+        <w:tc>
+          <w:tcPr>
+            <w:tcW w:w="2515" w:type="dxa"/>
+          </w:tcPr>
+          <w:p>
+            <w:r>
+              <w:t xml:space="preserve">a = </w:t>
+            </w:r>
+            <w:r>
+              <w:t>2.0</w:t>
+            </w:r>
+            <w:r>
+              <w:t>, b = 10.0,</w:t>
+            </w:r>
+            <w:r>
+              <w:t xml:space="preserve"> n = 4</w:t>
+            </w:r>
+          </w:p>
+          <w:p>
+            <w:r>
+              <w:t>y = ln(x)</w:t>
+            </w:r>
+          </w:p>
+        </w:tc>
+        <w:tc>
+          <w:tcPr>
+            <w:tcW w:w="2515" w:type="dxa"/>
+          </w:tcPr>
+          <w:p>
+            <w:r>
+              <w:t>[1/2, 1/4, 1/6, 1/8]</w:t>
+            </w:r>
+          </w:p>
+        </w:tc>
+      </w:tr>
+      <w:tr>
+        <w:trPr>
+          <w:trHeight w:val="652"/>
+        </w:trPr>
+        <w:tc>
+          <w:tcPr>
+            <w:tcW w:w="772" w:type="dxa"/>
+          </w:tcPr>
+          <w:p>
+            <w:pPr>
+              <w:rPr>
+                <w:b/>
+              </w:rPr>
+            </w:pPr>
+            <w:r>
+              <w:rPr>
+                <w:b/>
+              </w:rPr>
+              <w:t>3</w:t>
+            </w:r>
+          </w:p>
+        </w:tc>
+        <w:tc>
+          <w:tcPr>
+            <w:tcW w:w="2514" w:type="dxa"/>
+          </w:tcPr>
+          <w:p>
+            <w:r>
+              <w:t>Calculate Derivative – Exponential function</w:t>
+            </w:r>
+          </w:p>
+        </w:tc>
+        <w:tc>
+          <w:tcPr>
+            <w:tcW w:w="2515" w:type="dxa"/>
+          </w:tcPr>
+          <w:p>
+            <w:r>
+              <w:t>a = 0.0, b = 10.0,</w:t>
+            </w:r>
+            <w:r>
+              <w:t xml:space="preserve"> n = 5</w:t>
+            </w:r>
+          </w:p>
+          <w:p>
+            <w:r>
+              <w:t>y = x^2 – 4x</w:t>
+            </w:r>
+          </w:p>
+        </w:tc>
+        <w:tc>
+          <w:tcPr>
+            <w:tcW w:w="2515" w:type="dxa"/>
+          </w:tcPr>
+          <w:p>
+            <w:r>
+              <w:t>[-4, 0, 4, 8, 12]</w:t>
+            </w:r>
+          </w:p>
+        </w:tc>
+      </w:tr>
+      <w:tr>
+        <w:trPr>
+          <w:trHeight w:val="652"/>
+        </w:trPr>
+        <w:tc>
+          <w:tcPr>
+            <w:tcW w:w="772" w:type="dxa"/>
+          </w:tcPr>
+          <w:p>
+            <w:pPr>
+              <w:rPr>
+                <w:b/>
+              </w:rPr>
+            </w:pPr>
+            <w:r>
+              <w:rPr>
+                <w:b/>
+              </w:rPr>
+              <w:t>4</w:t>
+            </w:r>
+          </w:p>
+        </w:tc>
+        <w:tc>
+          <w:tcPr>
+            <w:tcW w:w="2514" w:type="dxa"/>
+          </w:tcPr>
+          <w:p>
+            <w:r>
+              <w:t>Calculate Derivative – Square Root function</w:t>
+            </w:r>
+          </w:p>
+        </w:tc>
+        <w:tc>
+          <w:tcPr>
+            <w:tcW w:w="2515" w:type="dxa"/>
+          </w:tcPr>
+          <w:p>
+            <w:r>
+              <w:t xml:space="preserve">a = </w:t>
+            </w:r>
+            <w:r>
+              <w:t>2.0</w:t>
+            </w:r>
+            <w:r>
+              <w:t>, b = 10.0,</w:t>
+            </w:r>
+            <w:r>
+              <w:t xml:space="preserve"> n = 4</w:t>
+            </w:r>
+          </w:p>
+          <w:p>
+            <w:r>
+              <w:t>y = sqrt(8x)</w:t>
+            </w:r>
+          </w:p>
+        </w:tc>
+        <w:tc>
+          <w:tcPr>
+            <w:tcW w:w="2515" w:type="dxa"/>
+          </w:tcPr>
+          <w:p>
+            <w:r>
+              <w:t xml:space="preserve">[1, </w:t>
+            </w:r>
+            <w:proofErr w:type="gramStart"/>
+            <w:r>
+              <w:t>sqrt(</w:t>
+            </w:r>
+            <w:proofErr w:type="gramEnd"/>
+            <w:r>
+              <w:t>2)/2, sqrt(2)/sqrt(6), sqrt(2)/sqrt(8)]</w:t>
+            </w:r>
+          </w:p>
+        </w:tc>
+      </w:tr>
+      <w:tr>
+        <w:trPr>
+          <w:trHeight w:val="652"/>
+        </w:trPr>
+        <w:tc>
+          <w:tcPr>
+            <w:tcW w:w="772" w:type="dxa"/>
+          </w:tcPr>
+          <w:p>
+            <w:pPr>
+              <w:rPr>
+                <w:b/>
+              </w:rPr>
+            </w:pPr>
+            <w:r>
+              <w:rPr>
+                <w:b/>
+              </w:rPr>
+              <w:t>5</w:t>
+            </w:r>
+          </w:p>
+        </w:tc>
+        <w:tc>
+          <w:tcPr>
+            <w:tcW w:w="2514" w:type="dxa"/>
+          </w:tcPr>
+          <w:p>
+            <w:r>
+              <w:t>Simpson Integral – Trigonometric function</w:t>
+            </w:r>
+          </w:p>
+        </w:tc>
+        <w:tc>
+          <w:tcPr>
+            <w:tcW w:w="2515" w:type="dxa"/>
+          </w:tcPr>
+          <w:p>
+            <w:r>
+              <w:t>a = 0.0, b = 6.29,</w:t>
+            </w:r>
+          </w:p>
+          <w:p>
+            <w:r>
+              <w:t>y = cos(x)</w:t>
+            </w:r>
+          </w:p>
+        </w:tc>
+        <w:tc>
+          <w:tcPr>
+            <w:tcW w:w="2515" w:type="dxa"/>
+          </w:tcPr>
+          <w:p>
+            <w:r>
+              <w:t>.00681464</w:t>
+            </w:r>
+          </w:p>
+        </w:tc>
+      </w:tr>
+      <w:tr>
+        <w:trPr>
+          <w:trHeight w:val="652"/>
+        </w:trPr>
+        <w:tc>
+          <w:tcPr>
+            <w:tcW w:w="772" w:type="dxa"/>
+          </w:tcPr>
+          <w:p>
+            <w:pPr>
+              <w:rPr>
+                <w:b/>
+              </w:rPr>
+            </w:pPr>
+            <w:r>
+              <w:rPr>
+                <w:b/>
+              </w:rPr>
+              <w:t>6</w:t>
+            </w:r>
+          </w:p>
+        </w:tc>
+        <w:tc>
+          <w:tcPr>
+            <w:tcW w:w="2514" w:type="dxa"/>
+          </w:tcPr>
+          <w:p>
+            <w:r>
+              <w:t>Simpson Integral – Logarithmic function</w:t>
+            </w:r>
+          </w:p>
+        </w:tc>
+        <w:tc>
+          <w:tcPr>
+            <w:tcW w:w="2515" w:type="dxa"/>
+          </w:tcPr>
+          <w:p>
+            <w:r>
+              <w:t>a = 0.0, b = 10.0,</w:t>
+            </w:r>
+          </w:p>
+          <w:p>
+            <w:r>
+              <w:t xml:space="preserve">y = </w:t>
+            </w:r>
+            <w:proofErr w:type="spellStart"/>
+            <w:r>
+              <w:t>e^x</w:t>
+            </w:r>
+            <w:proofErr w:type="spellEnd"/>
+          </w:p>
+        </w:tc>
+        <w:tc>
+          <w:tcPr>
+            <w:tcW w:w="2515" w:type="dxa"/>
+          </w:tcPr>
+          <w:p>
+            <w:r>
+              <w:t>22025.5</w:t>
+            </w:r>
+          </w:p>
+        </w:tc>
+      </w:tr>
+      <w:tr>
+        <w:trPr>
+          <w:trHeight w:val="652"/>
+        </w:trPr>
+        <w:tc>
+          <w:tcPr>
+            <w:tcW w:w="772" w:type="dxa"/>
+          </w:tcPr>
+          <w:p>
+            <w:pPr>
+              <w:rPr>
+                <w:b/>
+              </w:rPr>
+            </w:pPr>
+            <w:r>
+              <w:rPr>
+                <w:b/>
+              </w:rPr>
+              <w:t>7</w:t>
+            </w:r>
+          </w:p>
+        </w:tc>
+        <w:tc>
+          <w:tcPr>
+            <w:tcW w:w="2514" w:type="dxa"/>
+          </w:tcPr>
+          <w:p>
+            <w:r>
+              <w:t>Simpson Integral – Exponential function</w:t>
+            </w:r>
+          </w:p>
+        </w:tc>
+        <w:tc>
+          <w:tcPr>
+            <w:tcW w:w="2515" w:type="dxa"/>
+          </w:tcPr>
+          <w:p>
+            <w:r>
+              <w:t>a = 0.0, b = 10.0,</w:t>
+            </w:r>
+          </w:p>
+          <w:p>
+            <w:r>
+              <w:t>y = 10x -4x^2</w:t>
+            </w:r>
+          </w:p>
+        </w:tc>
+        <w:tc>
+          <w:tcPr>
+            <w:tcW w:w="2515" w:type="dxa"/>
+          </w:tcPr>
+          <w:p>
+            <w:r>
+              <w:t>-833.333</w:t>
+            </w:r>
+          </w:p>
+        </w:tc>
+      </w:tr>
+      <w:tr>
+        <w:trPr>
+          <w:trHeight w:val="652"/>
+        </w:trPr>
+        <w:tc>
+          <w:tcPr>
+            <w:tcW w:w="772" w:type="dxa"/>
+          </w:tcPr>
+          <w:p>
+            <w:pPr>
+              <w:rPr>
+                <w:b/>
+              </w:rPr>
+            </w:pPr>
+            <w:r>
+              <w:rPr>
+                <w:b/>
+              </w:rPr>
+              <w:t>8</w:t>
+            </w:r>
+          </w:p>
+        </w:tc>
+        <w:tc>
+          <w:tcPr>
+            <w:tcW w:w="2514" w:type="dxa"/>
+          </w:tcPr>
+          <w:p>
+            <w:r>
+              <w:t>Simpson Integral – Square root function</w:t>
+            </w:r>
+          </w:p>
+        </w:tc>
+        <w:tc>
+          <w:tcPr>
+            <w:tcW w:w="2515" w:type="dxa"/>
+          </w:tcPr>
+          <w:p>
+            <w:r>
+              <w:t>a = 0.0, b = 10.0,</w:t>
+            </w:r>
+          </w:p>
+          <w:p>
+            <w:r>
+              <w:t>y = sqrt(3x^3)</w:t>
+            </w:r>
+          </w:p>
+        </w:tc>
+        <w:tc>
+          <w:tcPr>
+            <w:tcW w:w="2515" w:type="dxa"/>
+          </w:tcPr>
+          <w:p>
+            <w:r>
+              <w:t>219.089</w:t>
+            </w:r>
+          </w:p>
+        </w:tc>
+      </w:tr>
+      <w:tr>
+        <w:trPr>
+          <w:trHeight w:val="652"/>
+        </w:trPr>
+        <w:tc>
+          <w:tcPr>
+            <w:tcW w:w="772" w:type="dxa"/>
+          </w:tcPr>
+          <w:p>
+            <w:pPr>
+              <w:rPr>
+                <w:b/>
+              </w:rPr>
+            </w:pPr>
+            <w:r>
+              <w:rPr>
+                <w:b/>
+              </w:rPr>
+              <w:t>9</w:t>
+            </w:r>
+          </w:p>
+        </w:tc>
+        <w:tc>
+          <w:tcPr>
+            <w:tcW w:w="2514" w:type="dxa"/>
+          </w:tcPr>
+          <w:p>
+            <w:r>
+              <w:t>Trapezium Integral – Trigonometric function</w:t>
+            </w:r>
+          </w:p>
+        </w:tc>
+        <w:tc>
+          <w:tcPr>
+            <w:tcW w:w="2515" w:type="dxa"/>
+          </w:tcPr>
+          <w:p>
+            <w:r>
+              <w:t>a = 0.0, b = 6.29,</w:t>
+            </w:r>
+          </w:p>
+          <w:p>
+            <w:r>
+              <w:t>y = tan(x)</w:t>
+            </w:r>
+          </w:p>
+        </w:tc>
+        <w:tc>
+          <w:tcPr>
+            <w:tcW w:w="2515" w:type="dxa"/>
+          </w:tcPr>
+          <w:p>
+            <w:r>
+              <w:t>1.94902</w:t>
+            </w:r>
+          </w:p>
+        </w:tc>
+      </w:tr>
+      <w:tr>
+        <w:trPr>
+          <w:trHeight w:val="652"/>
+        </w:trPr>
+        <w:tc>
+          <w:tcPr>
+            <w:tcW w:w="772" w:type="dxa"/>
+          </w:tcPr>
+          <w:p>
+            <w:pPr>
+              <w:rPr>
+                <w:b/>
+              </w:rPr>
+            </w:pPr>
+            <w:r>
+              <w:rPr>
+                <w:b/>
+              </w:rPr>
+              <w:t>10</w:t>
+            </w:r>
+          </w:p>
+        </w:tc>
+        <w:tc>
+          <w:tcPr>
+            <w:tcW w:w="2514" w:type="dxa"/>
+          </w:tcPr>
+          <w:p>
+            <w:r>
+              <w:t>Trapezium Integral – Logarithmic function</w:t>
+            </w:r>
+          </w:p>
+        </w:tc>
+        <w:tc>
+          <w:tcPr>
+            <w:tcW w:w="2515" w:type="dxa"/>
+          </w:tcPr>
+          <w:p>
+            <w:r>
+              <w:t>a = 0.0, b = 10.0,</w:t>
+            </w:r>
+          </w:p>
+          <w:p>
+            <w:r>
+              <w:t>y = 1/ln(x)</w:t>
+            </w:r>
+          </w:p>
+        </w:tc>
+        <w:tc>
+          <w:tcPr>
+            <w:tcW w:w="2515" w:type="dxa"/>
+          </w:tcPr>
+          <w:p>
+            <w:r>
+              <w:t>6.16138</w:t>
+            </w:r>
+          </w:p>
+        </w:tc>
+      </w:tr>
+      <w:tr>
+        <w:trPr>
+          <w:trHeight w:val="652"/>
+        </w:trPr>
+        <w:tc>
+          <w:tcPr>
+            <w:tcW w:w="772" w:type="dxa"/>
+          </w:tcPr>
+          <w:p>
+            <w:pPr>
+              <w:rPr>
+                <w:b/>
+              </w:rPr>
+            </w:pPr>
+            <w:r>
+              <w:rPr>
+                <w:b/>
+              </w:rPr>
+              <w:t>11</w:t>
+            </w:r>
+          </w:p>
+        </w:tc>
+        <w:tc>
+          <w:tcPr>
+            <w:tcW w:w="2514" w:type="dxa"/>
+          </w:tcPr>
+          <w:p>
+            <w:r>
+              <w:t>Trapezium Integral – Exponential function</w:t>
+            </w:r>
+          </w:p>
+        </w:tc>
+        <w:tc>
+          <w:tcPr>
+            <w:tcW w:w="2515" w:type="dxa"/>
+          </w:tcPr>
+          <w:p>
+            <w:r>
+              <w:t>a = 0.0, b = 10.0,</w:t>
+            </w:r>
+          </w:p>
+          <w:p>
+            <w:r>
+              <w:t>y = 2x^3-x^2</w:t>
+            </w:r>
+          </w:p>
+        </w:tc>
+        <w:tc>
+          <w:tcPr>
+            <w:tcW w:w="2515" w:type="dxa"/>
+          </w:tcPr>
+          <w:p>
+            <w:r>
+              <w:t>4666.67</w:t>
+            </w:r>
+          </w:p>
+        </w:tc>
+      </w:tr>
+      <w:tr>
+        <w:trPr>
+          <w:trHeight w:val="652"/>
+        </w:trPr>
+        <w:tc>
+          <w:tcPr>
+            <w:tcW w:w="772" w:type="dxa"/>
+          </w:tcPr>
+          <w:p>
+            <w:pPr>
+              <w:rPr>
+                <w:b/>
+              </w:rPr>
+            </w:pPr>
+            <w:r>
+              <w:rPr>
+                <w:b/>
+              </w:rPr>
+              <w:t>12</w:t>
+            </w:r>
+          </w:p>
+        </w:tc>
+        <w:tc>
+          <w:tcPr>
+            <w:tcW w:w="2514" w:type="dxa"/>
+          </w:tcPr>
+          <w:p>
+            <w:r>
+              <w:t>Trapezium Integral – Square root function</w:t>
+            </w:r>
+          </w:p>
+        </w:tc>
+        <w:tc>
+          <w:tcPr>
+            <w:tcW w:w="2515" w:type="dxa"/>
+          </w:tcPr>
+          <w:p>
+            <w:r>
+              <w:t>a = 0.0, b = 10.0,</w:t>
+            </w:r>
+          </w:p>
+          <w:p>
+            <w:r>
+              <w:t xml:space="preserve">y = </w:t>
+            </w:r>
+            <w:proofErr w:type="gramStart"/>
+            <w:r>
+              <w:t>sqrt(</w:t>
+            </w:r>
+            <w:proofErr w:type="gramEnd"/>
+            <w:r>
+              <w:t>x/(x^2 + 4))</w:t>
+            </w:r>
+          </w:p>
+        </w:tc>
+        <w:tc>
+          <w:tcPr>
+            <w:tcW w:w="2515" w:type="dxa"/>
+          </w:tcPr>
+          <w:p>
+            <w:r>
+              <w:t>3.9698</w:t>
+            </w:r>
+          </w:p>
+        </w:tc>
+      </w:tr>
+      <w:tr>
+        <w:trPr>
+          <w:trHeight w:val="652"/>
+        </w:trPr>
+        <w:tc>
+          <w:tcPr>
+            <w:tcW w:w="772" w:type="dxa"/>
+          </w:tcPr>
+          <w:p>
+            <w:pPr>
+              <w:rPr>
+                <w:b/>
+              </w:rPr>
+            </w:pPr>
+            <w:r>
+              <w:rPr>
+                <w:b/>
+              </w:rPr>
+              <w:t>13</w:t>
+            </w:r>
+          </w:p>
+        </w:tc>
+        <w:tc>
+          <w:tcPr>
+            <w:tcW w:w="2514" w:type="dxa"/>
+          </w:tcPr>
+          <w:p>
+            <w:r>
+              <w:t>Gauss Integral – Trigonometric function</w:t>
+            </w:r>
+          </w:p>
+        </w:tc>
+        <w:tc>
+          <w:tcPr>
+            <w:tcW w:w="2515" w:type="dxa"/>
+          </w:tcPr>
+          <w:p>
+            <w:r>
+              <w:t>a = 0.0, b = 6.29,</w:t>
+            </w:r>
+          </w:p>
+          <w:p>
+            <w:r>
+              <w:t>y = sin(x)</w:t>
+            </w:r>
+          </w:p>
+        </w:tc>
+        <w:tc>
+          <w:tcPr>
+            <w:tcW w:w="2515" w:type="dxa"/>
+          </w:tcPr>
+          <w:p/>
+        </w:tc>
+      </w:tr>
+      <w:tr>
+        <w:trPr>
+          <w:trHeight w:val="652"/>
+        </w:trPr>
+        <w:tc>
+          <w:tcPr>
+            <w:tcW w:w="772" w:type="dxa"/>
+          </w:tcPr>
+          <w:p>
+            <w:pPr>
+              <w:rPr>
+                <w:b/>
+              </w:rPr>
+            </w:pPr>
+            <w:r>
+              <w:rPr>
+                <w:b/>
+              </w:rPr>
+              <w:lastRenderedPageBreak/>
+              <w:t>14</w:t>
+            </w:r>
+          </w:p>
+        </w:tc>
+        <w:tc>
+          <w:tcPr>
+            <w:tcW w:w="2514" w:type="dxa"/>
+          </w:tcPr>
+          <w:p>
+            <w:r>
+              <w:t>Gauss Integral – Logarithmic function</w:t>
+            </w:r>
+          </w:p>
+        </w:tc>
+        <w:tc>
+          <w:tcPr>
+            <w:tcW w:w="2515" w:type="dxa"/>
+          </w:tcPr>
+          <w:p>
+            <w:r>
+              <w:t>a = 0.0, b = 10.0,</w:t>
+            </w:r>
+          </w:p>
+          <w:p>
+            <w:r>
+              <w:t>y = e^(-x)</w:t>
+            </w:r>
+          </w:p>
+        </w:tc>
+        <w:tc>
+          <w:tcPr>
+            <w:tcW w:w="2515" w:type="dxa"/>
+          </w:tcPr>
+          <w:p/>
+        </w:tc>
+      </w:tr>
+      <w:tr>
+        <w:trPr>
+          <w:trHeight w:val="652"/>
+        </w:trPr>
+        <w:tc>
+          <w:tcPr>
+            <w:tcW w:w="772" w:type="dxa"/>
+          </w:tcPr>
+          <w:p>
+            <w:pPr>
+              <w:rPr>
+                <w:b/>
+              </w:rPr>
+            </w:pPr>
+            <w:r>
+              <w:rPr>
+                <w:b/>
+              </w:rPr>
+              <w:t>15</w:t>
+            </w:r>
+          </w:p>
+        </w:tc>
+        <w:tc>
+          <w:tcPr>
+            <w:tcW w:w="2514" w:type="dxa"/>
+          </w:tcPr>
+          <w:p>
+            <w:r>
+              <w:t>Gauss Integral – Exponential function</w:t>
+            </w:r>
+          </w:p>
+        </w:tc>
+        <w:tc>
+          <w:tcPr>
+            <w:tcW w:w="2515" w:type="dxa"/>
+          </w:tcPr>
+          <w:p>
+            <w:r>
+              <w:t>a = 0.0, b = 10.0,</w:t>
+            </w:r>
+          </w:p>
+          <w:p>
+            <w:r>
+              <w:t>y = x^4 – 4x</w:t>
+            </w:r>
+          </w:p>
+        </w:tc>
+        <w:tc>
+          <w:tcPr>
+            <w:tcW w:w="2515" w:type="dxa"/>
+          </w:tcPr>
+          <w:p/>
+        </w:tc>
+      </w:tr>
+      <w:tr>
+        <w:trPr>
+          <w:trHeight w:val="652"/>
+        </w:trPr>
+        <w:tc>
+          <w:tcPr>
+            <w:tcW w:w="772" w:type="dxa"/>
+          </w:tcPr>
+          <w:p>
+            <w:pPr>
+              <w:rPr>
+                <w:b/>
+              </w:rPr>
+            </w:pPr>
+            <w:r>
+              <w:rPr>
+                <w:b/>
+              </w:rPr>
+              <w:t>16</w:t>
+            </w:r>
+          </w:p>
+        </w:tc>
+        <w:tc>
+          <w:tcPr>
+            <w:tcW w:w="2514" w:type="dxa"/>
+          </w:tcPr>
+          <w:p>
+            <w:r>
+              <w:t>Gauss Integral – Square root function</w:t>
+            </w:r>
+          </w:p>
+        </w:tc>
+        <w:tc>
+          <w:tcPr>
+            <w:tcW w:w="2515" w:type="dxa"/>
+          </w:tcPr>
+          <w:p>
+            <w:r>
+              <w:t>a = 0.0, b = 10.0,</w:t>
+            </w:r>
+          </w:p>
+          <w:p>
+            <w:r>
+              <w:t xml:space="preserve">y = </w:t>
+            </w:r>
+            <w:proofErr w:type="gramStart"/>
+            <w:r>
+              <w:t>sqrt(</w:t>
+            </w:r>
+            <w:proofErr w:type="gramEnd"/>
+            <w:r>
+              <w:t>x^4 – 4x)</w:t>
+            </w:r>
+          </w:p>
+        </w:tc>
+        <w:tc>
+          <w:tcPr>
+            <w:tcW w:w="2515" w:type="dxa"/>
+          </w:tcPr>
+          <w:p/>
+        </w:tc>
+      </w:tr>
+      <w:tr>
+        <w:trPr>
+          <w:trHeight w:val="652"/>
+        </w:trPr>
+        <w:tc>
+          <w:tcPr>
+            <w:tcW w:w="772" w:type="dxa"/>
+          </w:tcPr>
+          <w:p>
+            <w:pPr>
+              <w:rPr>
+                <w:b/>
+              </w:rPr>
+            </w:pPr>
+          </w:p>
+        </w:tc>
+        <w:tc>
+          <w:tcPr>
+            <w:tcW w:w="2514" w:type="dxa"/>
+          </w:tcPr>
+          <w:p/>
+        </w:tc>
+        <w:tc>
+          <w:tcPr>
+            <w:tcW w:w="2515" w:type="dxa"/>
+          </w:tcPr>
+          <w:p/>
+        </w:tc>
+        <w:tc>
+          <w:tcPr>
+            <w:tcW w:w="2515" w:type="dxa"/>
+          </w:tcPr>
+          <w:p/>
+        </w:tc>
+      </w:tr>
+    </w:tbl>
+    <w:p>
+      <w:pPr>
+        <w:spacing w:after="0" w:line="240" w:lineRule="auto"/>
+        <w:ind w:firstLine="720"/>
+        <w:rPr>
+          <w:b/>
+        </w:rPr>
+      </w:pPr>
+    </w:p>
+    <w:p>
+      <w:pPr>
+        <w:spacing w:after="0" w:line="240" w:lineRule="auto"/>
+        <w:ind w:firstLine="720"/>
+        <w:rPr>
+          <w:b/>
+          <w:sz w:val="32"/>
+          <w:szCs w:val="32"/>
+        </w:rPr>
+      </w:pPr>
+      <w:r>
+        <w:rPr>
+          <w:b/>
+          <w:sz w:val="32"/>
+          <w:szCs w:val="32"/>
+        </w:rPr>
+        <w:t>2.4</w:t>
+      </w:r>
+      <w:r>
+        <w:rPr>
+          <w:b/>
+          <w:sz w:val="32"/>
+          <w:szCs w:val="32"/>
+        </w:rPr>
+        <w:t xml:space="preserve"> Calculation Functionality Test Cases</w:t>
+      </w:r>
+    </w:p>
+    <w:tbl>
+      <w:tblPr>
+        <w:tblStyle w:val="TableGrid"/>
+        <w:tblW w:w="8338" w:type="dxa"/>
+        <w:tblInd w:w="775" w:type="dxa"/>
+        <w:tblLook w:val="04A0" w:firstRow="1" w:lastRow="0" w:firstColumn="1" w:lastColumn="0" w:noHBand="0" w:noVBand="1"/>
+      </w:tblPr>
+      <w:tblGrid>
+        <w:gridCol w:w="778"/>
+        <w:gridCol w:w="2520"/>
+        <w:gridCol w:w="2520"/>
+        <w:gridCol w:w="2520"/>
+      </w:tblGrid>
+      <w:tr>
+        <w:trPr>
+          <w:trHeight w:val="317"/>
+        </w:trPr>
+        <w:tc>
+          <w:tcPr>
+            <w:tcW w:w="778" w:type="dxa"/>
+          </w:tcPr>
+          <w:p>
+            <w:pPr>
+              <w:rPr>
+                <w:b/>
+                <w:sz w:val="32"/>
+                <w:szCs w:val="32"/>
+              </w:rPr>
+            </w:pPr>
+            <w:r>
+              <w:rPr>
+                <w:b/>
+              </w:rPr>
+              <w:t>TC#</w:t>
+            </w:r>
+          </w:p>
+        </w:tc>
+        <w:tc>
+          <w:tcPr>
+            <w:tcW w:w="2520" w:type="dxa"/>
+          </w:tcPr>
+          <w:p>
+            <w:pPr>
+              <w:jc w:val="center"/>
+              <w:rPr>
+                <w:b/>
+              </w:rPr>
+            </w:pPr>
+            <w:r>
+              <w:rPr>
+                <w:b/>
+              </w:rPr>
+              <w:t>Description</w:t>
+            </w:r>
+          </w:p>
+        </w:tc>
+        <w:tc>
+          <w:tcPr>
+            <w:tcW w:w="2520" w:type="dxa"/>
+          </w:tcPr>
+          <w:p>
+            <w:pPr>
+              <w:jc w:val="center"/>
+              <w:rPr>
+                <w:b/>
+              </w:rPr>
+            </w:pPr>
+            <w:r>
+              <w:rPr>
+                <w:b/>
+              </w:rPr>
+              <w:t>Execution</w:t>
+            </w:r>
+          </w:p>
+        </w:tc>
+        <w:tc>
+          <w:tcPr>
+            <w:tcW w:w="2520" w:type="dxa"/>
+          </w:tcPr>
+          <w:p>
+            <w:pPr>
+              <w:jc w:val="center"/>
+              <w:rPr>
+                <w:b/>
+              </w:rPr>
+            </w:pPr>
+            <w:r>
+              <w:rPr>
+                <w:b/>
+              </w:rPr>
+              <w:t>Expected Results</w:t>
+            </w:r>
+          </w:p>
+        </w:tc>
+      </w:tr>
+      <w:tr>
+        <w:trPr>
+          <w:trHeight w:val="660"/>
+        </w:trPr>
+        <w:tc>
+          <w:tcPr>
+            <w:tcW w:w="778" w:type="dxa"/>
+          </w:tcPr>
+          <w:p>
+            <w:pPr>
+              <w:rPr>
+                <w:b/>
+              </w:rPr>
+            </w:pPr>
+            <w:r>
+              <w:rPr>
+                <w:b/>
+              </w:rPr>
+              <w:t>1</w:t>
+            </w:r>
+          </w:p>
+        </w:tc>
+        <w:tc>
+          <w:tcPr>
+            <w:tcW w:w="2520" w:type="dxa"/>
+          </w:tcPr>
+          <w:p>
+            <w:r>
+              <w:t>Open program</w:t>
+            </w:r>
+          </w:p>
+        </w:tc>
+        <w:tc>
+          <w:tcPr>
+            <w:tcW w:w="2520" w:type="dxa"/>
+          </w:tcPr>
+          <w:p>
+            <w:r>
+              <w:t>Run Plotter software, or click on executable jar</w:t>
+            </w:r>
+          </w:p>
+        </w:tc>
+        <w:tc>
+          <w:tcPr>
+            <w:tcW w:w="2520" w:type="dxa"/>
+          </w:tcPr>
+          <w:p>
+            <w:r>
+              <w:t>Program should open</w:t>
+            </w:r>
+          </w:p>
+        </w:tc>
+      </w:tr>
+      <w:tr>
+        <w:trPr>
+          <w:trHeight w:val="660"/>
+        </w:trPr>
+        <w:tc>
+          <w:tcPr>
+            <w:tcW w:w="778" w:type="dxa"/>
+          </w:tcPr>
+          <w:p>
+            <w:pPr>
+              <w:rPr>
+                <w:b/>
+              </w:rPr>
+            </w:pPr>
+            <w:r>
+              <w:rPr>
+                <w:b/>
+              </w:rPr>
+              <w:t>2</w:t>
+            </w:r>
+          </w:p>
+        </w:tc>
+        <w:tc>
+          <w:tcPr>
+            <w:tcW w:w="2520" w:type="dxa"/>
+          </w:tcPr>
+          <w:p>
+            <w:r>
+              <w:t>Draw Function</w:t>
+            </w:r>
+          </w:p>
+        </w:tc>
+        <w:tc>
+          <w:tcPr>
+            <w:tcW w:w="2520" w:type="dxa"/>
+          </w:tcPr>
+          <w:p>
+            <w:r>
+              <w:t>Enter function into bar at top and hit “Draw”</w:t>
+            </w:r>
+          </w:p>
+        </w:tc>
+        <w:tc>
+          <w:tcPr>
+            <w:tcW w:w="2520" w:type="dxa"/>
+          </w:tcPr>
+          <w:p>
+            <w:r>
+              <w:t>A line should appear</w:t>
+            </w:r>
+            <w:r>
+              <w:t xml:space="preserve"> that represents given function over the specified integral. Verify that the line is correct for whatever input given.</w:t>
+            </w:r>
+          </w:p>
+        </w:tc>
+      </w:tr>
+      <w:tr>
+        <w:trPr>
+          <w:trHeight w:val="660"/>
+        </w:trPr>
+        <w:tc>
+          <w:tcPr>
+            <w:tcW w:w="778" w:type="dxa"/>
+          </w:tcPr>
+          <w:p>
+            <w:pPr>
+              <w:rPr>
+                <w:b/>
+              </w:rPr>
+            </w:pPr>
+            <w:r>
+              <w:rPr>
+                <w:b/>
+              </w:rPr>
+              <w:t>3</w:t>
+            </w:r>
+          </w:p>
+        </w:tc>
+        <w:tc>
+          <w:tcPr>
+            <w:tcW w:w="2520" w:type="dxa"/>
+          </w:tcPr>
+          <w:p>
+            <w:r>
+              <w:t xml:space="preserve">Draw Derivative </w:t>
+            </w:r>
+          </w:p>
+        </w:tc>
+        <w:tc>
+          <w:tcPr>
+            <w:tcW w:w="2520" w:type="dxa"/>
+          </w:tcPr>
+          <w:p>
+            <w:r>
+              <w:t>Click on “Show DF”</w:t>
+            </w:r>
+          </w:p>
+        </w:tc>
+        <w:tc>
+          <w:tcPr>
+            <w:tcW w:w="2520" w:type="dxa"/>
+          </w:tcPr>
+          <w:p>
+            <w:r>
+              <w:t>A different colored line should appear</w:t>
+            </w:r>
+            <w:r>
+              <w:t>. Verify that the line is correct for the derivative for whatever input is given.</w:t>
+            </w:r>
+          </w:p>
+        </w:tc>
+      </w:tr>
+      <w:tr>
+        <w:trPr>
+          <w:trHeight w:val="660"/>
+        </w:trPr>
+        <w:tc>
+          <w:tcPr>
+            <w:tcW w:w="778" w:type="dxa"/>
+          </w:tcPr>
+          <w:p>
+            <w:pPr>
+              <w:rPr>
+                <w:b/>
+              </w:rPr>
+            </w:pPr>
+            <w:r>
+              <w:rPr>
+                <w:b/>
+              </w:rPr>
+              <w:t>4</w:t>
+            </w:r>
+          </w:p>
+        </w:tc>
+        <w:tc>
+          <w:tcPr>
+            <w:tcW w:w="2520" w:type="dxa"/>
+          </w:tcPr>
+          <w:p>
+            <w:r>
+              <w:t>Calculate Simpson Integral</w:t>
+            </w:r>
+          </w:p>
+        </w:tc>
+        <w:tc>
+          <w:tcPr>
+            <w:tcW w:w="2520" w:type="dxa"/>
+          </w:tcPr>
+          <w:p>
+            <w:r>
+              <w:t>Click on “Integral” select “Simpson” and click “Recalculate”</w:t>
+            </w:r>
+          </w:p>
+        </w:tc>
+        <w:tc>
+          <w:tcPr>
+            <w:tcW w:w="2520" w:type="dxa"/>
+          </w:tcPr>
+          <w:p>
+            <w:r>
+              <w:t>The integral should be calculated for n = 1000. Verify the results for the function and the interval given.</w:t>
+            </w:r>
+          </w:p>
+        </w:tc>
+      </w:tr>
+      <w:tr>
+        <w:trPr>
+          <w:trHeight w:val="660"/>
+        </w:trPr>
+        <w:tc>
+          <w:tcPr>
+            <w:tcW w:w="778" w:type="dxa"/>
+          </w:tcPr>
+          <w:p>
+            <w:pPr>
+              <w:rPr>
+                <w:b/>
+              </w:rPr>
+            </w:pPr>
+            <w:r>
+              <w:rPr>
+                <w:b/>
+              </w:rPr>
+              <w:t>5</w:t>
+            </w:r>
+          </w:p>
+        </w:tc>
+        <w:tc>
+          <w:tcPr>
+            <w:tcW w:w="2520" w:type="dxa"/>
+          </w:tcPr>
+          <w:p>
+            <w:r>
+              <w:t>Calculate Trapezium Integral</w:t>
+            </w:r>
+          </w:p>
+        </w:tc>
+        <w:tc>
+          <w:tcPr>
+            <w:tcW w:w="2520" w:type="dxa"/>
+          </w:tcPr>
+          <w:p>
+            <w:r>
+              <w:t>Click on “Integral” select “</w:t>
+            </w:r>
+            <w:r>
+              <w:t>Trapezium</w:t>
+            </w:r>
+            <w:r>
+              <w:t>” and click “Recalculate”</w:t>
+            </w:r>
+          </w:p>
+        </w:tc>
+        <w:tc>
+          <w:tcPr>
+            <w:tcW w:w="2520" w:type="dxa"/>
+          </w:tcPr>
+          <w:p>
+            <w:r>
+              <w:t>The integral should be calculated for n = 1000. Verify the results for the function and the interval given.</w:t>
+            </w:r>
+          </w:p>
+        </w:tc>
+      </w:tr>
+      <w:tr>
+        <w:trPr>
+          <w:trHeight w:val="660"/>
+        </w:trPr>
+        <w:tc>
+          <w:tcPr>
+            <w:tcW w:w="778" w:type="dxa"/>
+          </w:tcPr>
+          <w:p>
+            <w:pPr>
+              <w:rPr>
+                <w:b/>
+              </w:rPr>
+            </w:pPr>
+            <w:r>
+              <w:rPr>
+                <w:b/>
+              </w:rPr>
+              <w:t>6</w:t>
+            </w:r>
+          </w:p>
+        </w:tc>
+        <w:tc>
+          <w:tcPr>
+            <w:tcW w:w="2520" w:type="dxa"/>
+          </w:tcPr>
+          <w:p>
+            <w:r>
+              <w:t>Calculate Gauss Integral</w:t>
+            </w:r>
+          </w:p>
+        </w:tc>
+        <w:tc>
+          <w:tcPr>
+            <w:tcW w:w="2520" w:type="dxa"/>
+          </w:tcPr>
+          <w:p>
+            <w:r>
+              <w:t>Click on “Integral” select “</w:t>
+            </w:r>
+            <w:r>
+              <w:t>Gauss</w:t>
+            </w:r>
+            <w:r>
+              <w:t>” and click “Recalculate”</w:t>
+            </w:r>
+          </w:p>
+        </w:tc>
+        <w:tc>
+          <w:tcPr>
+            <w:tcW w:w="2520" w:type="dxa"/>
+          </w:tcPr>
+          <w:p>
+            <w:r>
+              <w:t>The integral should be calculated for n = 1000. Verify the results for the function and the interval given.</w:t>
+            </w:r>
+          </w:p>
+        </w:tc>
+      </w:tr>
+    </w:tbl>
+    <w:p>
+      <w:pPr>
+        <w:spacing w:after="0" w:line="240" w:lineRule="auto"/>
+        <w:ind w:firstLine="720"/>
+        <w:rPr>
+          <w:sz w:val="32"/>
+          <w:szCs w:val="32"/>
+        </w:rPr>
+      </w:pPr>
       <w:bookmarkStart w:id="0" w:name="_GoBack"/>
       <w:bookmarkEnd w:id="0"/>
     </w:p>
@@ -818,7 +2349,7 @@
 </file>
 
 <file path=word/styles.xml><?xml version="1.0" encoding="utf-8"?>
-<w:styles xmlns:mc="http://schemas.openxmlformats.org/markup-compatibility/2006" xmlns:r="http://schemas.openxmlformats.org/officeDocument/2006/relationships" xmlns:w="http://schemas.openxmlformats.org/wordprocessingml/2006/main" xmlns:w14="http://schemas.microsoft.com/office/word/2010/wordml" xmlns:w15="http://schemas.microsoft.com/office/word/2012/wordml" mc:Ignorable="w14 w15">
+<w:styles xmlns:mc="http://schemas.openxmlformats.org/markup-compatibility/2006" xmlns:r="http://schemas.openxmlformats.org/officeDocument/2006/relationships" xmlns:w="http://schemas.openxmlformats.org/wordprocessingml/2006/main" xmlns:w14="http://schemas.microsoft.com/office/word/2010/wordml" xmlns:w15="http://schemas.microsoft.com/office/word/2012/wordml" xmlns:w16se="http://schemas.microsoft.com/office/word/2015/wordml/symex" mc:Ignorable="w14 w15 w16se">
   <w:docDefaults>
     <w:rPrDefault>
       <w:rPr>
@@ -834,7 +2365,7 @@
       </w:pPr>
     </w:pPrDefault>
   </w:docDefaults>
-  <w:latentStyles w:defLockedState="0" w:defUIPriority="99" w:defSemiHidden="0" w:defUnhideWhenUsed="0" w:defQFormat="0" w:count="371">
+  <w:latentStyles w:defLockedState="0" w:defUIPriority="99" w:defSemiHidden="0" w:defUnhideWhenUsed="0" w:defQFormat="0" w:count="374">
     <w:lsdException w:name="Normal" w:uiPriority="0" w:qFormat="1"/>
     <w:lsdException w:name="heading 1" w:uiPriority="9" w:qFormat="1"/>
     <w:lsdException w:name="heading 2" w:semiHidden="1" w:uiPriority="9" w:unhideWhenUsed="1" w:qFormat="1"/>
@@ -1206,6 +2737,9 @@
     <w:lsdException w:name="List Table 5 Dark Accent 6" w:uiPriority="50"/>
     <w:lsdException w:name="List Table 6 Colorful Accent 6" w:uiPriority="51"/>
     <w:lsdException w:name="List Table 7 Colorful Accent 6" w:uiPriority="52"/>
+    <w:lsdException w:name="Mention" w:semiHidden="1" w:unhideWhenUsed="1"/>
+    <w:lsdException w:name="Smart Hyperlink" w:semiHidden="1" w:unhideWhenUsed="1"/>
+    <w:lsdException w:name="Hashtag" w:semiHidden="1" w:unhideWhenUsed="1"/>
   </w:latentStyles>
   <w:style w:type="paragraph" w:default="1" w:styleId="Normal">
     <w:name w:val="Normal"/>
@@ -1237,6 +2771,25 @@
     <w:uiPriority w:val="99"/>
     <w:semiHidden/>
     <w:unhideWhenUsed/>
+  </w:style>
+  <w:style w:type="table" w:styleId="TableGrid">
+    <w:name w:val="Table Grid"/>
+    <w:basedOn w:val="TableNormal"/>
+    <w:uiPriority w:val="39"/>
+    <w:rsid w:val="00D32B9A"/>
+    <w:pPr>
+      <w:spacing w:after="0" w:line="240" w:lineRule="auto"/>
+    </w:pPr>
+    <w:tblPr>
+      <w:tblBorders>
+        <w:top w:val="single" w:sz="4" w:space="0" w:color="auto"/>
+        <w:left w:val="single" w:sz="4" w:space="0" w:color="auto"/>
+        <w:bottom w:val="single" w:sz="4" w:space="0" w:color="auto"/>
+        <w:right w:val="single" w:sz="4" w:space="0" w:color="auto"/>
+        <w:insideH w:val="single" w:sz="4" w:space="0" w:color="auto"/>
+        <w:insideV w:val="single" w:sz="4" w:space="0" w:color="auto"/>
+      </w:tblBorders>
+    </w:tblPr>
   </w:style>
 </w:styles>
 </file>

</xml_diff>